<commit_message>
Update Shiu Nam Chan Template A Report.docx
</commit_message>
<xml_diff>
--- a/Shiu Nam Chan Template A Report.docx
+++ b/Shiu Nam Chan Template A Report.docx
@@ -101,7 +101,21 @@
         <w:rPr>
           <w:lang w:val="en-AU"/>
         </w:rPr>
-        <w:t>: Reese Gunardi 12109627</w:t>
+        <w:t xml:space="preserve">: Reese </w:t>
+      </w:r>
+      <w:proofErr w:type="spellStart"/>
+      <w:r>
+        <w:rPr>
+          <w:lang w:val="en-AU"/>
+        </w:rPr>
+        <w:t>Gunardi</w:t>
+      </w:r>
+      <w:proofErr w:type="spellEnd"/>
+      <w:r>
+        <w:rPr>
+          <w:lang w:val="en-AU"/>
+        </w:rPr>
+        <w:t xml:space="preserve"> 12109627</w:t>
       </w:r>
     </w:p>
     <w:p>
@@ -115,11 +129,19 @@
           <w:lang w:val="en-AU"/>
         </w:rPr>
       </w:pPr>
-      <w:r>
-        <w:rPr>
-          <w:lang w:val="en-AU"/>
-        </w:rPr>
-        <w:t>Other team member</w:t>
+      <w:proofErr w:type="gramStart"/>
+      <w:r>
+        <w:rPr>
+          <w:lang w:val="en-AU"/>
+        </w:rPr>
+        <w:t>Other</w:t>
+      </w:r>
+      <w:proofErr w:type="gramEnd"/>
+      <w:r>
+        <w:rPr>
+          <w:lang w:val="en-AU"/>
+        </w:rPr>
+        <w:t xml:space="preserve"> team member</w:t>
       </w:r>
       <w:r>
         <w:rPr>
@@ -164,6 +186,24 @@
         </w:rPr>
         <w:t xml:space="preserve"> team leader is going to develop a project and responsible for dealing with some technical issues. And I am responsible for explaining the whole project and provide detailed instructions. </w:t>
       </w:r>
+      <w:r>
+        <w:t>We have some discussion about the course materials and the big picture of the assignment before forming the final group</w:t>
+      </w:r>
+      <w:r>
+        <w:t xml:space="preserve">. As well as we have regular meeting each week once getting the specification of the project and finish developing part a week ahead. </w:t>
+      </w:r>
+      <w:r>
+        <w:t>And t</w:t>
+      </w:r>
+      <w:r>
+        <w:t>hen, we start focus on debugging and</w:t>
+      </w:r>
+      <w:r>
+        <w:t xml:space="preserve"> </w:t>
+      </w:r>
+      <w:r>
+        <w:t xml:space="preserve">documentation. </w:t>
+      </w:r>
     </w:p>
     <w:p>
       <w:pPr>
@@ -206,7 +246,57 @@
         <w:rPr>
           <w:lang w:val="en-AU"/>
         </w:rPr>
-        <w:t xml:space="preserve"> that errors occur and the program cannot be run, so the team members must correctly identify the problem until a solution is found. We will choose to use some software for example github. Whenever we finish writing some code, we upload the code for other members to see, and then we will test and ensure that the program runs safely without errors. </w:t>
+        <w:t xml:space="preserve"> that errors occur and the program cannot be run, so the team members must correctly identify the problem until a solution is found. We will choose to use some software for example </w:t>
+      </w:r>
+      <w:r>
+        <w:rPr>
+          <w:lang w:val="en-AU"/>
+        </w:rPr>
+        <w:t>G</w:t>
+      </w:r>
+      <w:r>
+        <w:rPr>
+          <w:lang w:val="en-AU"/>
+        </w:rPr>
+        <w:t>it</w:t>
+      </w:r>
+      <w:r>
+        <w:rPr>
+          <w:lang w:val="en-AU"/>
+        </w:rPr>
+        <w:t>H</w:t>
+      </w:r>
+      <w:r>
+        <w:rPr>
+          <w:lang w:val="en-AU"/>
+        </w:rPr>
+        <w:t xml:space="preserve">ub. Whenever we finish writing some code, we upload the code for other members to see, and then we will test and ensure that the program runs safely without errors. </w:t>
+      </w:r>
+      <w:r>
+        <w:rPr>
+          <w:lang w:val="en-AU"/>
+        </w:rPr>
+        <w:t xml:space="preserve">The other one </w:t>
+      </w:r>
+      <w:r>
+        <w:t xml:space="preserve">is server configuration. We are all new to </w:t>
+      </w:r>
+      <w:proofErr w:type="spellStart"/>
+      <w:r>
+        <w:t>GlassFish</w:t>
+      </w:r>
+      <w:proofErr w:type="spellEnd"/>
+      <w:r>
+        <w:t xml:space="preserve"> deploying and are using different operating systems, so it is hard to get it work for everyone. Given that the lab materials are written based on Windows system, we focus on configuring for </w:t>
+      </w:r>
+      <w:r>
+        <w:rPr>
+          <w:rFonts w:hint="eastAsia"/>
+        </w:rPr>
+        <w:t>my</w:t>
+      </w:r>
+      <w:r>
+        <w:t xml:space="preserve"> teammate who is using Windows first. We resolve the problem by modifying the path based on the specification and our specific installation package. I searched online tutorials and videos about installation for mac system and confirm the success when we get the same result.</w:t>
       </w:r>
     </w:p>
     <w:p>
@@ -300,7 +390,14 @@
         <w:rPr>
           <w:lang w:val="en-AU"/>
         </w:rPr>
-        <w:t>teamwork allows us to learn from our mistakes, provide different insights to know each other and gain teamwork experience from learning, which is particularly important. And then teamwork allows members to understand each other, thereby enhancing people’s understanding of how to have effective solutions. This is a spirit of active participation in teamwork, and the ability to gain expression and innovation.</w:t>
+        <w:t xml:space="preserve">teamwork allows us to learn from our mistakes, provide different insights to know each other and gain teamwork experience from learning, </w:t>
+      </w:r>
+      <w:r>
+        <w:rPr>
+          <w:lang w:val="en-AU"/>
+        </w:rPr>
+        <w:lastRenderedPageBreak/>
+        <w:t>which is particularly important. And then teamwork allows members to understand each other, thereby enhancing people’s understanding of how to have effective solutions. This is a spirit of active participation in teamwork, and the ability to gain expression and innovation.</w:t>
       </w:r>
     </w:p>
     <w:p>
@@ -332,14 +429,7 @@
         <w:rPr>
           <w:lang w:val="en-AU"/>
         </w:rPr>
-        <w:t xml:space="preserve">Unclear instructions and communication are the reasons for teamwork problems, because if team members do not clearly know which part they need to be responsible for, it may result in not being able to complete the work accurately and within the specified time. So, by clarifying roles and responsibilities, I will increase the necessary communication and clearly point out which project each member needs to be responsible for. This is to ensure that </w:t>
-      </w:r>
-      <w:r>
-        <w:rPr>
-          <w:lang w:val="en-AU"/>
-        </w:rPr>
-        <w:lastRenderedPageBreak/>
-        <w:t>every member knows what role and responsibilities they are, good communication helps build a good team project, and increasing communication skills helps in future work.</w:t>
+        <w:t>Unclear instructions and communication are the reasons for teamwork problems, because if team members do not clearly know which part they need to be responsible for, it may result in not being able to complete the work accurately and within the specified time. So, by clarifying roles and responsibilities, I will increase the necessary communication and clearly point out which project each member needs to be responsible for. This is to ensure that every member knows what role and responsibilities they are, good communication helps build a good team project, and increasing communication skills helps in future work.</w:t>
       </w:r>
     </w:p>
     <w:sectPr>

</xml_diff>